<commit_message>
Work commenced on these two testing cases.
Starting drafting up the Test Report documents for UC16 and UC34.
</commit_message>
<xml_diff>
--- a/Test Report UC16.docx
+++ b/Test Report UC16.docx
@@ -278,7 +278,133 @@
                 <w:color w:val="000000"/>
                 <w:szCs w:val="22"/>
               </w:rPr>
-              <w:t>&lt;Extract/Paraphrase some text from the requirement document that established some criteria to measure/verify the successful implementation of the requirement. Note if there is nothing in the document, then you will need to identify some criteria now, possibly in discussion with the client&gt;</w:t>
+              <w:t xml:space="preserve">When the user double-clicks on a Researcher in the Researcher List, the details of that Researcher appear in a separate view. </w:t>
+            </w:r>
+            <w:r>
+              <w:rPr>
+                <w:color w:val="000000"/>
+                <w:szCs w:val="22"/>
+              </w:rPr>
+              <w:t xml:space="preserve">The details will include: Name, Title, School/Unit, Campus, Email address, date commenced current position, date commenced with Institution, Tenure, and a profile photo of that Researcher. </w:t>
+            </w:r>
+            <w:r>
+              <w:rPr>
+                <w:color w:val="000000"/>
+                <w:szCs w:val="22"/>
+              </w:rPr>
+              <w:t>The application will also show a list of Publications by that Researcher.</w:t>
+            </w:r>
+          </w:p>
+          <w:p>
+            <w:pPr>
+              <w:pStyle w:val="Normal"/>
+              <w:spacing w:before="2" w:after="2"/>
+              <w:rPr>
+                <w:color w:val="000000"/>
+                <w:szCs w:val="22"/>
+              </w:rPr>
+            </w:pPr>
+            <w:r>
+              <w:rPr>
+                <w:color w:val="000000"/>
+                <w:szCs w:val="22"/>
+              </w:rPr>
+            </w:r>
+          </w:p>
+          <w:p>
+            <w:pPr>
+              <w:pStyle w:val="Normal"/>
+              <w:spacing w:before="2" w:after="2"/>
+              <w:rPr>
+                <w:color w:val="000000"/>
+                <w:szCs w:val="22"/>
+              </w:rPr>
+            </w:pPr>
+            <w:r>
+              <w:rPr>
+                <w:color w:val="000000"/>
+                <w:szCs w:val="22"/>
+              </w:rPr>
+              <w:t xml:space="preserve">For a staff Researcher, the application will show their 3-year average, their Performance and a list of students under their supervision. </w:t>
+            </w:r>
+            <w:r>
+              <w:rPr>
+                <w:color w:val="000000"/>
+                <w:szCs w:val="22"/>
+              </w:rPr>
+              <w:t xml:space="preserve">The option will be available to expand the list of students under supervision. </w:t>
+            </w:r>
+            <w:r>
+              <w:rPr>
+                <w:color w:val="000000"/>
+                <w:szCs w:val="22"/>
+              </w:rPr>
+              <w:t xml:space="preserve">It will also be able to show the past Positions held by that Researcher. </w:t>
+            </w:r>
+          </w:p>
+          <w:p>
+            <w:pPr>
+              <w:pStyle w:val="Normal"/>
+              <w:spacing w:before="2" w:after="2"/>
+              <w:rPr>
+                <w:color w:val="000000"/>
+                <w:szCs w:val="22"/>
+              </w:rPr>
+            </w:pPr>
+            <w:r>
+              <w:rPr>
+                <w:color w:val="000000"/>
+                <w:szCs w:val="22"/>
+              </w:rPr>
+            </w:r>
+          </w:p>
+          <w:p>
+            <w:pPr>
+              <w:pStyle w:val="Normal"/>
+              <w:spacing w:before="2" w:after="2"/>
+              <w:rPr>
+                <w:color w:val="000000"/>
+                <w:szCs w:val="22"/>
+              </w:rPr>
+            </w:pPr>
+            <w:r>
+              <w:rPr>
+                <w:color w:val="000000"/>
+                <w:szCs w:val="22"/>
+              </w:rPr>
+              <w:t>For student Researchers, the application will also show their degree and supervisor.</w:t>
+            </w:r>
+          </w:p>
+          <w:p>
+            <w:pPr>
+              <w:pStyle w:val="Normal"/>
+              <w:spacing w:before="2" w:after="2"/>
+              <w:rPr>
+                <w:color w:val="000000"/>
+                <w:szCs w:val="22"/>
+              </w:rPr>
+            </w:pPr>
+            <w:r>
+              <w:rPr>
+                <w:color w:val="000000"/>
+                <w:szCs w:val="22"/>
+              </w:rPr>
+            </w:r>
+          </w:p>
+          <w:p>
+            <w:pPr>
+              <w:pStyle w:val="Normal"/>
+              <w:spacing w:before="2" w:after="2"/>
+              <w:rPr>
+                <w:color w:val="000000"/>
+                <w:szCs w:val="22"/>
+              </w:rPr>
+            </w:pPr>
+            <w:r>
+              <w:rPr>
+                <w:color w:val="000000"/>
+                <w:szCs w:val="22"/>
+              </w:rPr>
             </w:r>
           </w:p>
           <w:p>
@@ -354,24 +480,120 @@
                 <w:color w:val="000000"/>
                 <w:szCs w:val="22"/>
               </w:rPr>
-              <w:t xml:space="preserve">&lt;Describe the method used to test whether the requirement met the criteria. If testing requires input of data, then explain what data used, and why the data chosen was sufficient to fully test the requirement&gt; </w:t>
-            </w:r>
-          </w:p>
-          <w:p>
-            <w:pPr>
-              <w:pStyle w:val="Normal"/>
-              <w:spacing w:before="2" w:after="2"/>
-              <w:rPr>
-                <w:color w:val="000000"/>
-                <w:szCs w:val="22"/>
-              </w:rPr>
-            </w:pPr>
-            <w:r>
-              <w:rPr>
-                <w:color w:val="000000"/>
-                <w:szCs w:val="22"/>
-              </w:rPr>
-              <w:t>WARNING: one test is NOT sufficient. Think about whether you are using white box or black box testing. If you are using black box testing, one test that works is not enough to prove it will always work. You should test each use cases with multiple sets of data.</w:t>
+              <w:t xml:space="preserve">Black Box </w:t>
+            </w:r>
+            <w:r>
+              <w:rPr>
+                <w:color w:val="000000"/>
+                <w:szCs w:val="22"/>
+              </w:rPr>
+              <w:t>T</w:t>
+            </w:r>
+            <w:r>
+              <w:rPr>
+                <w:color w:val="000000"/>
+                <w:szCs w:val="22"/>
+              </w:rPr>
+              <w:t>est:</w:t>
+            </w:r>
+          </w:p>
+          <w:p>
+            <w:pPr>
+              <w:pStyle w:val="Normal"/>
+              <w:spacing w:before="2" w:after="2"/>
+              <w:rPr>
+                <w:color w:val="000000"/>
+                <w:szCs w:val="22"/>
+              </w:rPr>
+            </w:pPr>
+            <w:r>
+              <w:rPr>
+                <w:color w:val="000000"/>
+                <w:szCs w:val="22"/>
+              </w:rPr>
+              <w:t>1: Double-click on Researcher name from the Researcher List</w:t>
+            </w:r>
+          </w:p>
+          <w:p>
+            <w:pPr>
+              <w:pStyle w:val="Normal"/>
+              <w:spacing w:before="2" w:after="2"/>
+              <w:rPr>
+                <w:color w:val="000000"/>
+                <w:szCs w:val="22"/>
+              </w:rPr>
+            </w:pPr>
+            <w:r>
+              <w:rPr>
+                <w:color w:val="000000"/>
+                <w:szCs w:val="22"/>
+              </w:rPr>
+              <w:t>2: Researcher Details View for that Researcher should appear in a new window.</w:t>
+            </w:r>
+          </w:p>
+          <w:p>
+            <w:pPr>
+              <w:pStyle w:val="Normal"/>
+              <w:spacing w:before="2" w:after="2"/>
+              <w:rPr>
+                <w:color w:val="000000"/>
+                <w:szCs w:val="22"/>
+              </w:rPr>
+            </w:pPr>
+            <w:r>
+              <w:rPr>
+                <w:color w:val="000000"/>
+                <w:szCs w:val="22"/>
+              </w:rPr>
+              <w:t>3: Ensure that the required details are shown, including photo. Ensure that they are formatted correctly.</w:t>
+            </w:r>
+          </w:p>
+          <w:p>
+            <w:pPr>
+              <w:pStyle w:val="Normal"/>
+              <w:spacing w:before="2" w:after="2"/>
+              <w:rPr>
+                <w:color w:val="000000"/>
+                <w:szCs w:val="22"/>
+              </w:rPr>
+            </w:pPr>
+            <w:r>
+              <w:rPr>
+                <w:color w:val="000000"/>
+                <w:szCs w:val="22"/>
+              </w:rPr>
+              <w:t>4</w:t>
+            </w:r>
+            <w:r>
+              <w:rPr>
+                <w:color w:val="000000"/>
+                <w:szCs w:val="22"/>
+              </w:rPr>
+              <w:t>: Check that for a Staff Researcher, it shows the 3-year average, performance and list of students under supervision.</w:t>
+            </w:r>
+          </w:p>
+          <w:p>
+            <w:pPr>
+              <w:pStyle w:val="Normal"/>
+              <w:spacing w:before="2" w:after="2"/>
+              <w:rPr>
+                <w:color w:val="000000"/>
+                <w:szCs w:val="22"/>
+              </w:rPr>
+            </w:pPr>
+            <w:r>
+              <w:rPr>
+                <w:color w:val="000000"/>
+                <w:szCs w:val="22"/>
+              </w:rPr>
+              <w:t>5</w:t>
+            </w:r>
+            <w:r>
+              <w:rPr>
+                <w:color w:val="000000"/>
+                <w:szCs w:val="22"/>
+              </w:rPr>
+              <w:t>: Check that for a Student Researcher, it shows their degree and supervisor.</w:t>
             </w:r>
           </w:p>
         </w:tc>
@@ -433,8 +655,8 @@
               </w:rPr>
               <w:t>&lt;Describe the outcome of above Method – pass, fail. If fail, why, how&gt;</w:t>
             </w:r>
-            <w:bookmarkStart w:id="0" w:name="OLE_LINK6"/>
-            <w:bookmarkStart w:id="1" w:name="OLE_LINK3"/>
+            <w:bookmarkStart w:id="0" w:name="OLE_LINK3"/>
+            <w:bookmarkStart w:id="1" w:name="OLE_LINK6"/>
             <w:bookmarkEnd w:id="0"/>
             <w:bookmarkEnd w:id="1"/>
           </w:p>
@@ -495,24 +717,23 @@
                 <w:color w:val="000000"/>
                 <w:szCs w:val="22"/>
               </w:rPr>
-              <w:t xml:space="preserve">&lt;Describe the method used to test whether the requirement met the criteria. If testing requires input of data, then explain what data used, and why the data chosen was sufficient to fully test the requirement&gt; </w:t>
-            </w:r>
-          </w:p>
-          <w:p>
-            <w:pPr>
-              <w:pStyle w:val="Normal"/>
-              <w:spacing w:before="2" w:after="2"/>
-              <w:rPr>
-                <w:color w:val="000000"/>
-                <w:szCs w:val="22"/>
-              </w:rPr>
-            </w:pPr>
-            <w:r>
-              <w:rPr>
-                <w:color w:val="000000"/>
-                <w:szCs w:val="22"/>
-              </w:rPr>
-              <w:t>WARNING: one test is NOT sufficient. Think about whether you are using white box or black box testing. If you are using black box testing, one test that works is not enough to prove it will always work (but is sufficient to prove it will fail). You should test each use cases with multiple sets of data.</w:t>
+              <w:t>Black Box Test:</w:t>
+            </w:r>
+          </w:p>
+          <w:p>
+            <w:pPr>
+              <w:pStyle w:val="Normal"/>
+              <w:spacing w:before="2" w:after="2"/>
+              <w:rPr>
+                <w:color w:val="000000"/>
+                <w:szCs w:val="22"/>
+              </w:rPr>
+            </w:pPr>
+            <w:r>
+              <w:rPr>
+                <w:color w:val="000000"/>
+                <w:szCs w:val="22"/>
+              </w:rPr>
             </w:r>
           </w:p>
         </w:tc>

</xml_diff>